<commit_message>
veex rtu update base refs algorithm
</commit_message>
<xml_diff>
--- a/Auxiliary Files/FIBERTEST2.0ServeUGen.docx
+++ b/Auxiliary Files/FIBERTEST2.0ServeUGen.docx
@@ -7788,7 +7788,7 @@
           <w:lang w:val="ru-RU"/>
         </w:rPr>
         <w:drawing>
-          <wp:anchor distT="0" distB="0" distL="114300" distR="114300" simplePos="0" relativeHeight="251658240" behindDoc="0" locked="0" layoutInCell="1" allowOverlap="1" wp14:anchorId="65B52DEE" wp14:editId="15AB9BCF">
+          <wp:anchor distT="0" distB="0" distL="114300" distR="114300" simplePos="0" relativeHeight="251657216" behindDoc="0" locked="0" layoutInCell="1" allowOverlap="1" wp14:anchorId="65B52DEE" wp14:editId="15AB9BCF">
             <wp:simplePos x="0" y="0"/>
             <wp:positionH relativeFrom="column">
               <wp:posOffset>1937385</wp:posOffset>
@@ -23631,6 +23631,15 @@
           <w:sz w:val="24"/>
           <w:szCs w:val="24"/>
         </w:rPr>
+        <w:t xml:space="preserve"> Service</w:t>
+      </w:r>
+      <w:r>
+        <w:rPr>
+          <w:rFonts w:asciiTheme="minorHAnsi" w:hAnsiTheme="minorHAnsi" w:cstheme="minorHAnsi"/>
+          <w:b/>
+          <w:sz w:val="24"/>
+          <w:szCs w:val="24"/>
+        </w:rPr>
         <w:t>».</w:t>
       </w:r>
     </w:p>
@@ -24450,16 +24459,9 @@
         <w:pStyle w:val="ListParagraph"/>
         <w:rPr>
           <w:rFonts w:asciiTheme="minorHAnsi" w:hAnsiTheme="minorHAnsi" w:cstheme="minorHAnsi"/>
-        </w:rPr>
-      </w:pPr>
-    </w:p>
-    <w:p>
-      <w:pPr>
-        <w:pStyle w:val="ListParagraph"/>
-        <w:rPr>
-          <w:rFonts w:asciiTheme="minorHAnsi" w:hAnsiTheme="minorHAnsi" w:cstheme="minorHAnsi"/>
-          <w:sz w:val="24"/>
-          <w:szCs w:val="24"/>
+          <w:sz w:val="24"/>
+          <w:szCs w:val="24"/>
+          <w:lang w:val="ru-RU"/>
         </w:rPr>
       </w:pPr>
     </w:p>
@@ -25208,6 +25210,7 @@
     </w:p>
     <w:p>
       <w:pPr>
+        <w:spacing w:after="200" w:line="276" w:lineRule="auto"/>
         <w:rPr>
           <w:rFonts w:asciiTheme="minorHAnsi" w:hAnsiTheme="minorHAnsi" w:cstheme="minorHAnsi"/>
           <w:sz w:val="24"/>
@@ -25215,118 +25218,15 @@
           <w:lang w:eastAsia="en-US"/>
         </w:rPr>
       </w:pPr>
-    </w:p>
-    <w:p>
-      <w:pPr>
-        <w:rPr>
-          <w:rFonts w:asciiTheme="minorHAnsi" w:hAnsiTheme="minorHAnsi" w:cstheme="minorHAnsi"/>
+      <w:r>
+        <w:rPr>
+          <w:rFonts w:asciiTheme="minorHAnsi" w:hAnsiTheme="minorHAnsi" w:cstheme="minorHAnsi"/>
+          <w:sz w:val="24"/>
+          <w:szCs w:val="24"/>
           <w:lang w:eastAsia="en-US"/>
         </w:rPr>
-      </w:pPr>
-    </w:p>
-    <w:p>
-      <w:pPr>
-        <w:rPr>
-          <w:rFonts w:asciiTheme="minorHAnsi" w:hAnsiTheme="minorHAnsi" w:cstheme="minorHAnsi"/>
-          <w:lang w:eastAsia="en-US"/>
-        </w:rPr>
-      </w:pPr>
-    </w:p>
-    <w:p>
-      <w:pPr>
-        <w:rPr>
-          <w:rFonts w:asciiTheme="minorHAnsi" w:hAnsiTheme="minorHAnsi" w:cstheme="minorHAnsi"/>
-          <w:lang w:eastAsia="en-US"/>
-        </w:rPr>
-      </w:pPr>
-    </w:p>
-    <w:p>
-      <w:pPr>
-        <w:rPr>
-          <w:rFonts w:asciiTheme="minorHAnsi" w:hAnsiTheme="minorHAnsi" w:cstheme="minorHAnsi"/>
-          <w:lang w:eastAsia="en-US"/>
-        </w:rPr>
-      </w:pPr>
-    </w:p>
-    <w:p>
-      <w:pPr>
-        <w:rPr>
-          <w:rFonts w:asciiTheme="minorHAnsi" w:hAnsiTheme="minorHAnsi" w:cstheme="minorHAnsi"/>
-          <w:lang w:eastAsia="en-US"/>
-        </w:rPr>
-      </w:pPr>
-    </w:p>
-    <w:p>
-      <w:pPr>
-        <w:rPr>
-          <w:rFonts w:asciiTheme="minorHAnsi" w:hAnsiTheme="minorHAnsi" w:cstheme="minorHAnsi"/>
-          <w:lang w:eastAsia="en-US"/>
-        </w:rPr>
-      </w:pPr>
-    </w:p>
-    <w:p>
-      <w:pPr>
-        <w:rPr>
-          <w:rFonts w:asciiTheme="minorHAnsi" w:hAnsiTheme="minorHAnsi" w:cstheme="minorHAnsi"/>
-          <w:lang w:eastAsia="en-US"/>
-        </w:rPr>
-      </w:pPr>
-    </w:p>
-    <w:p>
-      <w:pPr>
-        <w:rPr>
-          <w:rFonts w:asciiTheme="minorHAnsi" w:hAnsiTheme="minorHAnsi" w:cstheme="minorHAnsi"/>
-          <w:lang w:eastAsia="en-US"/>
-        </w:rPr>
-      </w:pPr>
-    </w:p>
-    <w:p>
-      <w:pPr>
-        <w:rPr>
-          <w:rFonts w:asciiTheme="minorHAnsi" w:hAnsiTheme="minorHAnsi" w:cstheme="minorHAnsi"/>
-          <w:lang w:eastAsia="en-US"/>
-        </w:rPr>
-      </w:pPr>
-    </w:p>
-    <w:p>
-      <w:pPr>
-        <w:rPr>
-          <w:rFonts w:asciiTheme="minorHAnsi" w:hAnsiTheme="minorHAnsi" w:cstheme="minorHAnsi"/>
-          <w:lang w:eastAsia="en-US"/>
-        </w:rPr>
-      </w:pPr>
-    </w:p>
-    <w:p>
-      <w:pPr>
-        <w:rPr>
-          <w:rFonts w:asciiTheme="minorHAnsi" w:hAnsiTheme="minorHAnsi" w:cstheme="minorHAnsi"/>
-          <w:lang w:eastAsia="en-US"/>
-        </w:rPr>
-      </w:pPr>
-    </w:p>
-    <w:p>
-      <w:pPr>
-        <w:rPr>
-          <w:rFonts w:asciiTheme="minorHAnsi" w:hAnsiTheme="minorHAnsi" w:cstheme="minorHAnsi"/>
-          <w:lang w:eastAsia="en-US"/>
-        </w:rPr>
-      </w:pPr>
-    </w:p>
-    <w:p>
-      <w:pPr>
-        <w:rPr>
-          <w:rFonts w:asciiTheme="minorHAnsi" w:hAnsiTheme="minorHAnsi" w:cstheme="minorHAnsi"/>
-          <w:lang w:eastAsia="en-US"/>
-        </w:rPr>
-      </w:pPr>
-    </w:p>
-    <w:p>
-      <w:pPr>
-        <w:rPr>
-          <w:rFonts w:asciiTheme="minorHAnsi" w:hAnsiTheme="minorHAnsi" w:cstheme="minorHAnsi"/>
-          <w:lang w:eastAsia="en-US"/>
-        </w:rPr>
-      </w:pPr>
+        <w:br w:type="page"/>
+      </w:r>
     </w:p>
     <w:p>
       <w:pPr>
@@ -33814,15 +33714,13 @@
       <w:jc w:val="both"/>
       <w:rPr>
         <w:i/>
-        <w:lang w:val="ru-RU"/>
       </w:rPr>
     </w:pPr>
     <w:r>
       <w:rPr>
         <w:i/>
-        <w:lang w:val="ru-RU"/>
       </w:rPr>
-      <w:t xml:space="preserve">Программный комплекс системы мониторинга </w:t>
+      <w:t xml:space="preserve">Software package Optical fiber monitoring system </w:t>
     </w:r>
     <w:r>
       <w:rPr>
@@ -33833,16 +33731,20 @@
     <w:r>
       <w:rPr>
         <w:i/>
-        <w:lang w:val="ru-RU"/>
       </w:rPr>
-      <w:t xml:space="preserve"> 2.0</w:t>
+      <w:t xml:space="preserve"> 2.0. </w:t>
     </w:r>
     <w:r>
       <w:rPr>
         <w:i/>
-        <w:lang w:val="ru-RU"/>
       </w:rPr>
-      <w:t xml:space="preserve">. Программный компонент </w:t>
+      <w:t>Software component</w:t>
+    </w:r>
+    <w:r>
+      <w:rPr>
+        <w:i/>
+      </w:rPr>
+      <w:t xml:space="preserve"> </w:t>
     </w:r>
     <w:r>
       <w:rPr>
@@ -33853,56 +33755,42 @@
     <w:r>
       <w:rPr>
         <w:i/>
-        <w:lang w:val="ru-RU"/>
-      </w:rPr>
-      <w:t>.</w:t>
-    </w:r>
-    <w:r>
-      <w:rPr>
-        <w:i/>
-        <w:lang w:val="ru-RU"/>
-      </w:rPr>
-      <w:t xml:space="preserve"> </w:t>
-    </w:r>
-    <w:r>
-      <w:rPr>
-        <w:i/>
-        <w:lang w:val="ru-RU"/>
-      </w:rPr>
-      <w:t>Программный компонент Web</w:t>
-    </w:r>
-    <w:r>
-      <w:rPr>
-        <w:i/>
-        <w:lang w:val="ru-RU"/>
-      </w:rPr>
-      <w:t>С</w:t>
-    </w:r>
-    <w:r>
-      <w:rPr>
-        <w:i/>
-        <w:lang w:val="ru-RU"/>
-      </w:rPr>
-      <w:t>lient</w:t>
-    </w:r>
-    <w:r>
-      <w:rPr>
-        <w:i/>
-        <w:lang w:val="ru-RU"/>
       </w:rPr>
       <w:t xml:space="preserve">. </w:t>
     </w:r>
     <w:r>
       <w:rPr>
         <w:i/>
-        <w:lang w:val="ru-RU"/>
       </w:rPr>
-      <w:t xml:space="preserve"> Руководство по установке и настройке</w:t>
+      <w:t xml:space="preserve">Software component </w:t>
     </w:r>
     <w:r>
       <w:rPr>
         <w:i/>
-        <w:lang w:val="ru-RU"/>
+      </w:rPr>
+      <w:t>Web</w:t>
+    </w:r>
+    <w:r>
+      <w:rPr>
+        <w:i/>
+      </w:rPr>
+      <w:t xml:space="preserve"> Server</w:t>
+    </w:r>
+    <w:r>
+      <w:rPr>
+        <w:i/>
+      </w:rPr>
+      <w:t xml:space="preserve">.  </w:t>
+    </w:r>
+    <w:r>
+      <w:rPr>
+        <w:i/>
+      </w:rPr>
+      <w:t>Installation and configuration guide</w:t>
+    </w:r>
+    <w:r>
+      <w:rPr>
+        <w:i/>
       </w:rPr>
       <w:t>.</w:t>
     </w:r>
@@ -33916,7 +33804,6 @@
       </w:tabs>
       <w:rPr>
         <w:i/>
-        <w:lang w:val="ru-RU"/>
       </w:rPr>
     </w:pPr>
   </w:p>

</xml_diff>